<commit_message>
Sessions + setup for the rest
</commit_message>
<xml_diff>
--- a/SYS5_.docx
+++ b/SYS5_.docx
@@ -522,21 +522,7 @@
           <w:rFonts w:ascii="Times New Roman" w:hAnsi="Times New Roman" w:cs="Times New Roman"/>
           <w:lang w:val="fr-FR"/>
         </w:rPr>
-        <w:t xml:space="preserve">Un groupe de processus est une collection </w:t>
-      </w:r>
-      <w:r>
-        <w:rPr>
-          <w:rFonts w:ascii="Times New Roman" w:hAnsi="Times New Roman" w:cs="Times New Roman"/>
-          <w:lang w:val="fr-FR"/>
-        </w:rPr>
-        <w:t>d’un</w:t>
-      </w:r>
-      <w:r>
-        <w:rPr>
-          <w:rFonts w:ascii="Times New Roman" w:hAnsi="Times New Roman" w:cs="Times New Roman"/>
-          <w:lang w:val="fr-FR"/>
-        </w:rPr>
-        <w:t xml:space="preserve"> ou plusieurs processus qui partagent un identifiant de groupe de processus (</w:t>
+        <w:t>Un groupe de processus est une collection d’un ou plusieurs processus qui partagent un identifiant de groupe de processus (</w:t>
       </w:r>
       <w:r>
         <w:rPr>
@@ -764,6 +750,7 @@
         <w:t xml:space="preserve">L’appel système </w:t>
       </w:r>
       <w:proofErr w:type="spellStart"/>
+      <w:proofErr w:type="gramStart"/>
       <w:r>
         <w:rPr>
           <w:rFonts w:ascii="Times New Roman" w:hAnsi="Times New Roman" w:cs="Times New Roman"/>
@@ -787,7 +774,20 @@
           <w:color w:val="auto"/>
           <w:lang w:val="fr-FR"/>
         </w:rPr>
-        <w:t xml:space="preserve"> ()</w:t>
+        <w:t>(</w:t>
+      </w:r>
+      <w:proofErr w:type="gramEnd"/>
+      <w:r>
+        <w:rPr>
+          <w:rFonts w:ascii="Times New Roman" w:hAnsi="Times New Roman" w:cs="Times New Roman"/>
+          <w:b/>
+          <w:bCs/>
+          <w:i/>
+          <w:iCs/>
+          <w:color w:val="auto"/>
+          <w:lang w:val="fr-FR"/>
+        </w:rPr>
+        <w:t>)</w:t>
       </w:r>
     </w:p>
     <w:p>
@@ -918,14 +918,7 @@
           <w:rFonts w:ascii="Times New Roman" w:hAnsi="Times New Roman" w:cs="Times New Roman"/>
           <w:lang w:val="fr-FR"/>
         </w:rPr>
-        <w:t xml:space="preserve"> permet de </w:t>
-      </w:r>
-      <w:r>
-        <w:rPr>
-          <w:rFonts w:ascii="Times New Roman" w:hAnsi="Times New Roman" w:cs="Times New Roman"/>
-          <w:lang w:val="fr-FR"/>
-        </w:rPr>
-        <w:t>modifier le groupe de processus auquel appartient un processus</w:t>
+        <w:t xml:space="preserve"> permet de modifier le groupe de processus auquel appartient un processus</w:t>
       </w:r>
       <w:r>
         <w:rPr>
@@ -953,14 +946,7 @@
           <w:rFonts w:ascii="Times New Roman" w:hAnsi="Times New Roman" w:cs="Times New Roman"/>
           <w:lang w:val="fr-FR"/>
         </w:rPr>
-        <w:t>.</w:t>
-      </w:r>
-      <w:r>
-        <w:rPr>
-          <w:rFonts w:ascii="Times New Roman" w:hAnsi="Times New Roman" w:cs="Times New Roman"/>
-          <w:lang w:val="fr-FR"/>
-        </w:rPr>
-        <w:t xml:space="preserve"> </w:t>
+        <w:t xml:space="preserve">. </w:t>
       </w:r>
     </w:p>
     <w:p>
@@ -1423,6 +1409,7 @@
           <w:lang w:val="fr-FR"/>
         </w:rPr>
       </w:pPr>
+      <w:bookmarkStart w:id="0" w:name="_Hlk147677328"/>
       <w:r>
         <w:rPr>
           <w:rFonts w:ascii="Times New Roman" w:hAnsi="Times New Roman" w:cs="Times New Roman"/>
@@ -1434,6 +1421,7 @@
         <w:t xml:space="preserve">L’utilisation dans le contrôle de jobs </w:t>
       </w:r>
     </w:p>
+    <w:bookmarkEnd w:id="0"/>
     <w:p>
       <w:pPr>
         <w:rPr>
@@ -1741,6 +1729,7 @@
           <w:color w:val="000000" w:themeColor="text1"/>
         </w:rPr>
       </w:pPr>
+      <w:bookmarkStart w:id="1" w:name="_Hlk147677863"/>
       <w:r>
         <w:rPr>
           <w:rFonts w:ascii="Times New Roman" w:hAnsi="Times New Roman" w:cs="Times New Roman"/>
@@ -1751,6 +1740,7 @@
         <w:t xml:space="preserve">Sessions </w:t>
       </w:r>
     </w:p>
+    <w:bookmarkEnd w:id="1"/>
     <w:p/>
     <w:p>
       <w:pPr>
@@ -1766,6 +1756,7 @@
           <w:color w:val="auto"/>
         </w:rPr>
       </w:pPr>
+      <w:bookmarkStart w:id="2" w:name="_Hlk147677136"/>
       <w:r>
         <w:rPr>
           <w:rFonts w:ascii="Times New Roman" w:hAnsi="Times New Roman" w:cs="Times New Roman"/>
@@ -1776,6 +1767,7 @@
         <w:t>Définition</w:t>
       </w:r>
     </w:p>
+    <w:bookmarkEnd w:id="2"/>
     <w:p>
       <w:pPr>
         <w:ind w:left="360"/>
@@ -1789,27 +1781,658 @@
           <w:lang w:val="fr-FR"/>
         </w:rPr>
       </w:pPr>
-    </w:p>
-    <w:p>
-      <w:pPr>
+      <w:r>
+        <w:rPr>
+          <w:rFonts w:ascii="Times New Roman" w:hAnsi="Times New Roman" w:cs="Times New Roman"/>
+          <w:lang w:val="fr-FR"/>
+        </w:rPr>
+        <w:t xml:space="preserve">Une session est un regroupement de plusieurs groupes de processus. La participation d'un processus à une session est déterminée par son identifiant de session (SID). Le leader de session est le processus responsable de la création d'une nouvelle session et dont </w:t>
+      </w:r>
+      <w:r>
+        <w:rPr>
+          <w:rFonts w:ascii="Times New Roman" w:hAnsi="Times New Roman" w:cs="Times New Roman"/>
+          <w:lang w:val="fr-FR"/>
+        </w:rPr>
+        <w:t>sont identifiant</w:t>
+      </w:r>
+      <w:r>
+        <w:rPr>
+          <w:rFonts w:ascii="Times New Roman" w:hAnsi="Times New Roman" w:cs="Times New Roman"/>
+          <w:lang w:val="fr-FR"/>
+        </w:rPr>
+        <w:t xml:space="preserve"> (PID) devient l'identifiant de session (SID) de cette session. Lorsqu'un nouveau processus est créé, il hérite automatiquement de l'identifiant de session (SID) de son processus parent. </w:t>
+      </w:r>
+    </w:p>
+    <w:p>
+      <w:pPr>
+        <w:pStyle w:val="Titre2"/>
+        <w:numPr>
+          <w:ilvl w:val="1"/>
+          <w:numId w:val="1"/>
+        </w:numPr>
+        <w:rPr>
+          <w:rFonts w:ascii="Times New Roman" w:hAnsi="Times New Roman" w:cs="Times New Roman"/>
+          <w:b/>
+          <w:bCs/>
+          <w:color w:val="000000" w:themeColor="text1"/>
+          <w:lang w:val="fr-FR"/>
+        </w:rPr>
+      </w:pPr>
+      <w:r>
+        <w:rPr>
+          <w:rFonts w:ascii="Times New Roman" w:hAnsi="Times New Roman" w:cs="Times New Roman"/>
+          <w:b/>
+          <w:bCs/>
+          <w:color w:val="000000" w:themeColor="text1"/>
+          <w:lang w:val="fr-FR"/>
+        </w:rPr>
+        <w:t>Création d’une session</w:t>
+      </w:r>
+    </w:p>
+    <w:p>
+      <w:pPr>
+        <w:rPr>
+          <w:lang w:val="fr-FR"/>
+        </w:rPr>
+      </w:pPr>
+    </w:p>
+    <w:p>
+      <w:pPr>
+        <w:pStyle w:val="Titre3"/>
+        <w:numPr>
+          <w:ilvl w:val="2"/>
+          <w:numId w:val="1"/>
+        </w:numPr>
         <w:jc w:val="both"/>
         <w:rPr>
-          <w:lang w:val="fr-FR"/>
-        </w:rPr>
-      </w:pPr>
-    </w:p>
-    <w:p>
-      <w:pPr>
-        <w:rPr>
-          <w:lang w:val="fr-FR"/>
-        </w:rPr>
-      </w:pPr>
-    </w:p>
-    <w:p>
-      <w:pPr>
+          <w:rFonts w:ascii="Times New Roman" w:hAnsi="Times New Roman" w:cs="Times New Roman"/>
+          <w:b/>
+          <w:bCs/>
+          <w:i/>
+          <w:iCs/>
+          <w:color w:val="auto"/>
+          <w:lang w:val="fr-FR"/>
+        </w:rPr>
+      </w:pPr>
+      <w:bookmarkStart w:id="3" w:name="_Hlk147678652"/>
+      <w:r>
+        <w:rPr>
+          <w:rFonts w:ascii="Times New Roman" w:hAnsi="Times New Roman" w:cs="Times New Roman"/>
+          <w:b/>
+          <w:bCs/>
+          <w:color w:val="auto"/>
+          <w:lang w:val="fr-FR"/>
+        </w:rPr>
+        <w:t xml:space="preserve">L’appel système </w:t>
+      </w:r>
+      <w:proofErr w:type="spellStart"/>
+      <w:proofErr w:type="gramStart"/>
+      <w:r>
+        <w:rPr>
+          <w:rFonts w:ascii="Times New Roman" w:hAnsi="Times New Roman" w:cs="Times New Roman"/>
+          <w:b/>
+          <w:bCs/>
+          <w:i/>
+          <w:iCs/>
+          <w:color w:val="auto"/>
+          <w:lang w:val="fr-FR"/>
+        </w:rPr>
+        <w:t>setsid</w:t>
+      </w:r>
+      <w:proofErr w:type="spellEnd"/>
+      <w:r>
+        <w:rPr>
+          <w:rFonts w:ascii="Times New Roman" w:hAnsi="Times New Roman" w:cs="Times New Roman"/>
+          <w:b/>
+          <w:bCs/>
+          <w:i/>
+          <w:iCs/>
+          <w:color w:val="auto"/>
+          <w:lang w:val="fr-FR"/>
+        </w:rPr>
+        <w:t>(</w:t>
+      </w:r>
+      <w:proofErr w:type="gramEnd"/>
+      <w:r>
+        <w:rPr>
+          <w:rFonts w:ascii="Times New Roman" w:hAnsi="Times New Roman" w:cs="Times New Roman"/>
+          <w:b/>
+          <w:bCs/>
+          <w:i/>
+          <w:iCs/>
+          <w:color w:val="auto"/>
+          <w:lang w:val="fr-FR"/>
+        </w:rPr>
+        <w:t>)</w:t>
+      </w:r>
+    </w:p>
+    <w:bookmarkEnd w:id="3"/>
+    <w:p>
+      <w:pPr>
+        <w:ind w:left="360"/>
+        <w:rPr>
+          <w:lang w:val="fr-FR"/>
+        </w:rPr>
+      </w:pPr>
+    </w:p>
+    <w:p>
+      <w:pPr>
+        <w:ind w:left="360"/>
+        <w:rPr>
+          <w:rFonts w:ascii="Times New Roman" w:hAnsi="Times New Roman" w:cs="Times New Roman"/>
+        </w:rPr>
+      </w:pPr>
+      <w:r>
+        <w:rPr>
+          <w:rFonts w:ascii="Times New Roman" w:hAnsi="Times New Roman" w:cs="Times New Roman"/>
+          <w:lang w:val="fr-FR"/>
+        </w:rPr>
+        <w:t xml:space="preserve">L’appel système </w:t>
+      </w:r>
+      <w:proofErr w:type="spellStart"/>
+      <w:r>
+        <w:rPr>
+          <w:rFonts w:ascii="Times New Roman" w:hAnsi="Times New Roman" w:cs="Times New Roman"/>
+        </w:rPr>
+        <w:t>pid_t</w:t>
+      </w:r>
+      <w:proofErr w:type="spellEnd"/>
+      <w:r>
+        <w:rPr>
+          <w:rFonts w:ascii="Times New Roman" w:hAnsi="Times New Roman" w:cs="Times New Roman"/>
+        </w:rPr>
+        <w:t xml:space="preserve"> </w:t>
+      </w:r>
+      <w:proofErr w:type="spellStart"/>
+      <w:r>
+        <w:rPr>
+          <w:rFonts w:ascii="Times New Roman" w:hAnsi="Times New Roman" w:cs="Times New Roman"/>
+        </w:rPr>
+        <w:t>setsid</w:t>
+      </w:r>
+      <w:proofErr w:type="spellEnd"/>
+      <w:r>
+        <w:rPr>
+          <w:rFonts w:ascii="Times New Roman" w:hAnsi="Times New Roman" w:cs="Times New Roman"/>
+        </w:rPr>
+        <w:t>(</w:t>
+      </w:r>
+      <w:proofErr w:type="spellStart"/>
+      <w:r>
+        <w:rPr>
+          <w:rFonts w:ascii="Times New Roman" w:hAnsi="Times New Roman" w:cs="Times New Roman"/>
+        </w:rPr>
+        <w:t>void</w:t>
+      </w:r>
+      <w:proofErr w:type="spellEnd"/>
+      <w:r>
+        <w:rPr>
+          <w:rFonts w:ascii="Times New Roman" w:hAnsi="Times New Roman" w:cs="Times New Roman"/>
+        </w:rPr>
+        <w:t>)</w:t>
+      </w:r>
+      <w:r>
+        <w:rPr>
+          <w:rFonts w:ascii="Times New Roman" w:hAnsi="Times New Roman" w:cs="Times New Roman"/>
+        </w:rPr>
+        <w:t xml:space="preserve"> permet de créer </w:t>
+      </w:r>
+      <w:r>
+        <w:rPr>
+          <w:rFonts w:ascii="Times New Roman" w:hAnsi="Times New Roman" w:cs="Times New Roman"/>
+        </w:rPr>
+        <w:t>une nouvelle session et définir le processus appelant comme le leader de cette session</w:t>
+      </w:r>
+      <w:r>
+        <w:rPr>
+          <w:rFonts w:ascii="Times New Roman" w:hAnsi="Times New Roman" w:cs="Times New Roman"/>
+        </w:rPr>
+        <w:t>. Le PGID et SID deviennent le même que le PID du processus</w:t>
+      </w:r>
+      <w:r>
+        <w:rPr>
+          <w:rFonts w:ascii="Times New Roman" w:hAnsi="Times New Roman" w:cs="Times New Roman"/>
+        </w:rPr>
+        <w:t xml:space="preserve"> appelant</w:t>
+      </w:r>
+      <w:r>
+        <w:rPr>
+          <w:rFonts w:ascii="Times New Roman" w:hAnsi="Times New Roman" w:cs="Times New Roman"/>
+        </w:rPr>
+        <w:t xml:space="preserve">. </w:t>
+      </w:r>
+    </w:p>
+    <w:p>
+      <w:pPr>
+        <w:ind w:left="360"/>
+        <w:rPr>
+          <w:rFonts w:ascii="Times New Roman" w:hAnsi="Times New Roman" w:cs="Times New Roman"/>
+        </w:rPr>
+      </w:pPr>
+      <w:r>
+        <w:rPr>
+          <w:rFonts w:ascii="Times New Roman" w:hAnsi="Times New Roman" w:cs="Times New Roman"/>
+        </w:rPr>
+        <w:t xml:space="preserve">Il est important de noter que, d'une part, un leader de groupe de processus existant ne peut pas créer une nouvelle session. D'autre part, lorsqu'un processus fait l'appel à </w:t>
+      </w:r>
+      <w:proofErr w:type="spellStart"/>
+      <w:proofErr w:type="gramStart"/>
+      <w:r>
+        <w:rPr>
+          <w:rFonts w:ascii="Times New Roman" w:hAnsi="Times New Roman" w:cs="Times New Roman"/>
+          <w:i/>
+          <w:iCs/>
+        </w:rPr>
+        <w:t>setsid</w:t>
+      </w:r>
+      <w:proofErr w:type="spellEnd"/>
+      <w:r>
+        <w:rPr>
+          <w:rFonts w:ascii="Times New Roman" w:hAnsi="Times New Roman" w:cs="Times New Roman"/>
+          <w:i/>
+          <w:iCs/>
+        </w:rPr>
+        <w:t>(</w:t>
+      </w:r>
+      <w:proofErr w:type="gramEnd"/>
+      <w:r>
+        <w:rPr>
+          <w:rFonts w:ascii="Times New Roman" w:hAnsi="Times New Roman" w:cs="Times New Roman"/>
+          <w:i/>
+          <w:iCs/>
+        </w:rPr>
+        <w:t>)</w:t>
+      </w:r>
+      <w:r>
+        <w:rPr>
+          <w:rFonts w:ascii="Times New Roman" w:hAnsi="Times New Roman" w:cs="Times New Roman"/>
+        </w:rPr>
+        <w:t>, il perd toute</w:t>
+      </w:r>
+      <w:r>
+        <w:rPr>
+          <w:rFonts w:ascii="Times New Roman" w:hAnsi="Times New Roman" w:cs="Times New Roman"/>
+        </w:rPr>
+        <w:t xml:space="preserve"> </w:t>
+      </w:r>
+      <w:r>
+        <w:rPr>
+          <w:rFonts w:ascii="Times New Roman" w:hAnsi="Times New Roman" w:cs="Times New Roman"/>
+        </w:rPr>
+        <w:t>connexion préexistante au terminal de contrôle</w:t>
+      </w:r>
+      <w:r>
+        <w:rPr>
+          <w:rFonts w:ascii="Times New Roman" w:hAnsi="Times New Roman" w:cs="Times New Roman"/>
+        </w:rPr>
+        <w:t>.</w:t>
+      </w:r>
+    </w:p>
+    <w:p>
+      <w:pPr>
+        <w:pStyle w:val="Titre1"/>
+        <w:numPr>
+          <w:ilvl w:val="0"/>
+          <w:numId w:val="1"/>
+        </w:numPr>
         <w:jc w:val="both"/>
         <w:rPr>
           <w:rFonts w:ascii="Times New Roman" w:hAnsi="Times New Roman" w:cs="Times New Roman"/>
+          <w:b/>
+          <w:bCs/>
+          <w:color w:val="000000" w:themeColor="text1"/>
+        </w:rPr>
+      </w:pPr>
+      <w:r>
+        <w:rPr>
+          <w:rFonts w:ascii="Times New Roman" w:hAnsi="Times New Roman" w:cs="Times New Roman"/>
+          <w:b/>
+          <w:bCs/>
+          <w:color w:val="000000" w:themeColor="text1"/>
+        </w:rPr>
+        <w:lastRenderedPageBreak/>
+        <w:t xml:space="preserve">Terminales de contrôle </w:t>
+      </w:r>
+    </w:p>
+    <w:p/>
+    <w:p>
+      <w:pPr>
+        <w:pStyle w:val="Titre2"/>
+        <w:numPr>
+          <w:ilvl w:val="1"/>
+          <w:numId w:val="1"/>
+        </w:numPr>
+        <w:rPr>
+          <w:rFonts w:ascii="Times New Roman" w:hAnsi="Times New Roman" w:cs="Times New Roman"/>
+          <w:b/>
+          <w:bCs/>
+          <w:color w:val="auto"/>
+        </w:rPr>
+      </w:pPr>
+      <w:bookmarkStart w:id="4" w:name="_Hlk147678402"/>
+      <w:r>
+        <w:rPr>
+          <w:rFonts w:ascii="Times New Roman" w:hAnsi="Times New Roman" w:cs="Times New Roman"/>
+          <w:b/>
+          <w:bCs/>
+          <w:color w:val="auto"/>
+        </w:rPr>
+        <w:t xml:space="preserve">Association </w:t>
+      </w:r>
+      <w:bookmarkStart w:id="5" w:name="_Hlk147678097"/>
+      <w:r>
+        <w:rPr>
+          <w:rFonts w:ascii="Times New Roman" w:hAnsi="Times New Roman" w:cs="Times New Roman"/>
+          <w:b/>
+          <w:bCs/>
+          <w:color w:val="auto"/>
+        </w:rPr>
+        <w:t xml:space="preserve">à un terminal de contrôle </w:t>
+      </w:r>
+    </w:p>
+    <w:p/>
+    <w:bookmarkEnd w:id="4"/>
+    <w:bookmarkEnd w:id="5"/>
+    <w:p>
+      <w:pPr>
+        <w:pStyle w:val="Titre2"/>
+        <w:numPr>
+          <w:ilvl w:val="1"/>
+          <w:numId w:val="1"/>
+        </w:numPr>
+        <w:rPr>
+          <w:rFonts w:ascii="Times New Roman" w:hAnsi="Times New Roman" w:cs="Times New Roman"/>
+          <w:b/>
+          <w:bCs/>
+          <w:color w:val="auto"/>
+        </w:rPr>
+      </w:pPr>
+      <w:r>
+        <w:rPr>
+          <w:rFonts w:ascii="Times New Roman" w:hAnsi="Times New Roman" w:cs="Times New Roman"/>
+          <w:b/>
+          <w:bCs/>
+          <w:color w:val="auto"/>
+        </w:rPr>
+        <w:t xml:space="preserve">Dissociation </w:t>
+      </w:r>
+      <w:r>
+        <w:rPr>
+          <w:rFonts w:ascii="Times New Roman" w:hAnsi="Times New Roman" w:cs="Times New Roman"/>
+          <w:b/>
+          <w:bCs/>
+          <w:color w:val="auto"/>
+        </w:rPr>
+        <w:t xml:space="preserve">à un terminal de contrôle </w:t>
+      </w:r>
+    </w:p>
+    <w:p/>
+    <w:p>
+      <w:pPr>
+        <w:pStyle w:val="Titre2"/>
+        <w:numPr>
+          <w:ilvl w:val="1"/>
+          <w:numId w:val="1"/>
+        </w:numPr>
+        <w:rPr>
+          <w:rFonts w:ascii="Times New Roman" w:hAnsi="Times New Roman" w:cs="Times New Roman"/>
+          <w:b/>
+          <w:bCs/>
+          <w:i/>
+          <w:iCs/>
+          <w:color w:val="auto"/>
+        </w:rPr>
+      </w:pPr>
+      <w:r>
+        <w:rPr>
+          <w:rFonts w:ascii="Times New Roman" w:hAnsi="Times New Roman" w:cs="Times New Roman"/>
+          <w:b/>
+          <w:bCs/>
+          <w:color w:val="auto"/>
+        </w:rPr>
+        <w:t xml:space="preserve">Processus en </w:t>
+      </w:r>
+      <w:r>
+        <w:rPr>
+          <w:rFonts w:ascii="Times New Roman" w:hAnsi="Times New Roman" w:cs="Times New Roman"/>
+          <w:b/>
+          <w:bCs/>
+          <w:i/>
+          <w:iCs/>
+          <w:color w:val="auto"/>
+        </w:rPr>
+        <w:t>Background</w:t>
+      </w:r>
+      <w:r>
+        <w:rPr>
+          <w:rFonts w:ascii="Times New Roman" w:hAnsi="Times New Roman" w:cs="Times New Roman"/>
+          <w:b/>
+          <w:bCs/>
+          <w:color w:val="auto"/>
+        </w:rPr>
+        <w:t xml:space="preserve"> et </w:t>
+      </w:r>
+      <w:proofErr w:type="spellStart"/>
+      <w:r>
+        <w:rPr>
+          <w:rFonts w:ascii="Times New Roman" w:hAnsi="Times New Roman" w:cs="Times New Roman"/>
+          <w:b/>
+          <w:bCs/>
+          <w:i/>
+          <w:iCs/>
+          <w:color w:val="auto"/>
+        </w:rPr>
+        <w:t>Foreground</w:t>
+      </w:r>
+      <w:proofErr w:type="spellEnd"/>
+    </w:p>
+    <w:p/>
+    <w:p>
+      <w:pPr>
+        <w:pStyle w:val="Titre3"/>
+        <w:numPr>
+          <w:ilvl w:val="2"/>
+          <w:numId w:val="1"/>
+        </w:numPr>
+        <w:jc w:val="both"/>
+        <w:rPr>
+          <w:rFonts w:ascii="Times New Roman" w:hAnsi="Times New Roman" w:cs="Times New Roman"/>
+          <w:b/>
+          <w:bCs/>
+          <w:color w:val="auto"/>
+          <w:lang w:val="fr-FR"/>
+        </w:rPr>
+      </w:pPr>
+      <w:r>
+        <w:rPr>
+          <w:rFonts w:ascii="Times New Roman" w:hAnsi="Times New Roman" w:cs="Times New Roman"/>
+          <w:b/>
+          <w:bCs/>
+          <w:color w:val="auto"/>
+          <w:lang w:val="fr-FR"/>
+        </w:rPr>
+        <w:t>L’accès au terminal (</w:t>
+      </w:r>
+      <w:r>
+        <w:rPr>
+          <w:rFonts w:ascii="Times New Roman" w:hAnsi="Times New Roman" w:cs="Times New Roman"/>
+          <w:b/>
+          <w:bCs/>
+          <w:color w:val="auto"/>
+          <w:lang w:val="fr-FR"/>
+        </w:rPr>
+        <w:t>SIGTTIN</w:t>
+      </w:r>
+      <w:r>
+        <w:rPr>
+          <w:rFonts w:ascii="Times New Roman" w:hAnsi="Times New Roman" w:cs="Times New Roman"/>
+          <w:b/>
+          <w:bCs/>
+          <w:color w:val="auto"/>
+          <w:lang w:val="fr-FR"/>
+        </w:rPr>
+        <w:t xml:space="preserve"> et </w:t>
+      </w:r>
+      <w:r>
+        <w:rPr>
+          <w:rFonts w:ascii="Times New Roman" w:hAnsi="Times New Roman" w:cs="Times New Roman"/>
+          <w:b/>
+          <w:bCs/>
+          <w:color w:val="auto"/>
+          <w:lang w:val="fr-FR"/>
+        </w:rPr>
+        <w:t>SIGTTOU</w:t>
+      </w:r>
+      <w:r>
+        <w:rPr>
+          <w:rFonts w:ascii="Times New Roman" w:hAnsi="Times New Roman" w:cs="Times New Roman"/>
+          <w:b/>
+          <w:bCs/>
+          <w:color w:val="auto"/>
+          <w:lang w:val="fr-FR"/>
+        </w:rPr>
+        <w:t>)</w:t>
+      </w:r>
+    </w:p>
+    <w:p>
+      <w:pPr>
+        <w:rPr>
+          <w:lang w:val="fr-FR"/>
+        </w:rPr>
+      </w:pPr>
+    </w:p>
+    <w:p>
+      <w:pPr>
+        <w:pStyle w:val="Titre2"/>
+        <w:numPr>
+          <w:ilvl w:val="1"/>
+          <w:numId w:val="1"/>
+        </w:numPr>
+        <w:rPr>
+          <w:rFonts w:ascii="Times New Roman" w:hAnsi="Times New Roman" w:cs="Times New Roman"/>
+          <w:b/>
+          <w:bCs/>
+          <w:color w:val="auto"/>
+        </w:rPr>
+      </w:pPr>
+      <w:r>
+        <w:rPr>
+          <w:rFonts w:ascii="Times New Roman" w:hAnsi="Times New Roman" w:cs="Times New Roman"/>
+          <w:b/>
+          <w:bCs/>
+          <w:color w:val="auto"/>
+        </w:rPr>
+        <w:t>Le signal SIGHUP</w:t>
+      </w:r>
+    </w:p>
+    <w:p/>
+    <w:p>
+      <w:pPr>
+        <w:pStyle w:val="Titre1"/>
+        <w:numPr>
+          <w:ilvl w:val="0"/>
+          <w:numId w:val="1"/>
+        </w:numPr>
+        <w:jc w:val="both"/>
+        <w:rPr>
+          <w:rFonts w:ascii="Times New Roman" w:hAnsi="Times New Roman" w:cs="Times New Roman"/>
+          <w:b/>
+          <w:bCs/>
+          <w:color w:val="000000" w:themeColor="text1"/>
+        </w:rPr>
+      </w:pPr>
+      <w:r>
+        <w:rPr>
+          <w:rFonts w:ascii="Times New Roman" w:hAnsi="Times New Roman" w:cs="Times New Roman"/>
+          <w:b/>
+          <w:bCs/>
+          <w:color w:val="000000" w:themeColor="text1"/>
+        </w:rPr>
+        <w:t xml:space="preserve">Contrôle de jobs </w:t>
+      </w:r>
+    </w:p>
+    <w:p/>
+    <w:p>
+      <w:pPr>
+        <w:pStyle w:val="Titre2"/>
+        <w:numPr>
+          <w:ilvl w:val="1"/>
+          <w:numId w:val="1"/>
+        </w:numPr>
+        <w:rPr>
+          <w:rFonts w:ascii="Times New Roman" w:hAnsi="Times New Roman" w:cs="Times New Roman"/>
+          <w:b/>
+          <w:bCs/>
+          <w:color w:val="auto"/>
+        </w:rPr>
+      </w:pPr>
+      <w:r>
+        <w:rPr>
+          <w:rFonts w:ascii="Times New Roman" w:hAnsi="Times New Roman" w:cs="Times New Roman"/>
+          <w:b/>
+          <w:bCs/>
+          <w:color w:val="auto"/>
+        </w:rPr>
+        <w:t xml:space="preserve">L’utilisation dans le </w:t>
+      </w:r>
+      <w:proofErr w:type="spellStart"/>
+      <w:r>
+        <w:rPr>
+          <w:rFonts w:ascii="Times New Roman" w:hAnsi="Times New Roman" w:cs="Times New Roman"/>
+          <w:b/>
+          <w:bCs/>
+          <w:i/>
+          <w:iCs/>
+          <w:color w:val="auto"/>
+        </w:rPr>
+        <w:t>shell</w:t>
+      </w:r>
+      <w:proofErr w:type="spellEnd"/>
+    </w:p>
+    <w:p/>
+    <w:p/>
+    <w:p/>
+    <w:p/>
+    <w:p>
+      <w:pPr>
+        <w:ind w:left="360"/>
+        <w:rPr>
+          <w:lang w:val="fr-FR"/>
+        </w:rPr>
+      </w:pPr>
+    </w:p>
+    <w:p>
+      <w:pPr>
+        <w:rPr>
+          <w:lang w:val="fr-FR"/>
+        </w:rPr>
+      </w:pPr>
+    </w:p>
+    <w:p>
+      <w:pPr>
+        <w:rPr>
+          <w:lang w:val="fr-FR"/>
+        </w:rPr>
+      </w:pPr>
+    </w:p>
+    <w:p>
+      <w:pPr>
+        <w:rPr>
+          <w:lang w:val="fr-FR"/>
+        </w:rPr>
+      </w:pPr>
+    </w:p>
+    <w:p>
+      <w:pPr>
+        <w:rPr>
+          <w:lang w:val="fr-FR"/>
+        </w:rPr>
+      </w:pPr>
+    </w:p>
+    <w:p>
+      <w:pPr>
+        <w:pStyle w:val="Titre3"/>
+        <w:rPr>
           <w:lang w:val="fr-FR"/>
         </w:rPr>
       </w:pPr>

</xml_diff>